<commit_message>
Add resharper files to ignore list minor update to to do list
</commit_message>
<xml_diff>
--- a/AlaskaPak/Help/Alaska Pak To Do List.docx
+++ b/AlaskaPak/Help/Alaska Pak To Do List.docx
@@ -41,7 +41,17 @@
     </w:p>
     <w:p>
       <w:r>
-        <w:t>Allow add XY for lines and polygons as well</w:t>
+        <w:t>Allow add XY for lines and polygons as well.</w:t>
+      </w:r>
+    </w:p>
+    <w:p>
+      <w:r>
+        <w:t>If there are a lot of points, provide a progress bar</w:t>
+      </w:r>
+    </w:p>
+    <w:p>
+      <w:r>
+        <w:t>If data is in a compressed FGDB, it is read-only, therefore, it will not show up in the list of available features (this can be confusing).</w:t>
       </w:r>
     </w:p>
     <w:p/>

</xml_diff>